<commit_message>
tut C (act inf pymdp) checked & pdf created
</commit_message>
<xml_diff>
--- a/CPCZurich2022_TutorialC_ActiveInference_pymdp_InstallationGuide.docx
+++ b/CPCZurich2022_TutorialC_ActiveInference_pymdp_InstallationGuide.docx
@@ -1,6 +1,6 @@
 
 <file path=word/document.xml><?xml version="1.0" encoding="utf-8"?>
-<w:document xmlns:wpc="http://schemas.microsoft.com/office/word/2010/wordprocessingCanvas" xmlns:cx="http://schemas.microsoft.com/office/drawing/2014/chartex" xmlns:cx1="http://schemas.microsoft.com/office/drawing/2015/9/8/chartex" xmlns:cx2="http://schemas.microsoft.com/office/drawing/2015/10/21/chartex" xmlns:cx3="http://schemas.microsoft.com/office/drawing/2016/5/9/chartex" xmlns:cx4="http://schemas.microsoft.com/office/drawing/2016/5/10/chartex" xmlns:cx5="http://schemas.microsoft.com/office/drawing/2016/5/11/chartex" xmlns:cx6="http://schemas.microsoft.com/office/drawing/2016/5/12/chartex" xmlns:cx7="http://schemas.microsoft.com/office/drawing/2016/5/13/chartex" xmlns:cx8="http://schemas.microsoft.com/office/drawing/2016/5/14/chartex" xmlns:mc="http://schemas.openxmlformats.org/markup-compatibility/2006" xmlns:aink="http://schemas.microsoft.com/office/drawing/2016/ink" xmlns:am3d="http://schemas.microsoft.com/office/drawing/2017/model3d" xmlns:o="urn:schemas-microsoft-com:office:office" xmlns:r="http://schemas.openxmlformats.org/officeDocument/2006/relationships" xmlns:m="http://schemas.openxmlformats.org/officeDocument/2006/math" xmlns:v="urn:schemas-microsoft-com:vml" xmlns:wp14="http://schemas.microsoft.com/office/word/2010/wordprocessingDrawing" xmlns:wp="http://schemas.openxmlformats.org/drawingml/2006/wordprocessingDrawing" xmlns:w10="urn:schemas-microsoft-com:office:word" xmlns:w="http://schemas.openxmlformats.org/wordprocessingml/2006/main" xmlns:w14="http://schemas.microsoft.com/office/word/2010/wordml" xmlns:w15="http://schemas.microsoft.com/office/word/2012/wordml" xmlns:w16cex="http://schemas.microsoft.com/office/word/2018/wordml/cex" xmlns:w16cid="http://schemas.microsoft.com/office/word/2016/wordml/cid" xmlns:w16="http://schemas.microsoft.com/office/word/2018/wordml" xmlns:w16sdtdh="http://schemas.microsoft.com/office/word/2020/wordml/sdtdatahash" xmlns:w16se="http://schemas.microsoft.com/office/word/2015/wordml/symex" xmlns:wpg="http://schemas.microsoft.com/office/word/2010/wordprocessingGroup" xmlns:wpi="http://schemas.microsoft.com/office/word/2010/wordprocessingInk" xmlns:wne="http://schemas.microsoft.com/office/word/2006/wordml" xmlns:wps="http://schemas.microsoft.com/office/word/2010/wordprocessingShape" mc:Ignorable="w14 w15 w16se w16cid w16 w16cex w16sdtdh wp14">
+<w:document xmlns:wpc="http://schemas.microsoft.com/office/word/2010/wordprocessingCanvas" xmlns:cx="http://schemas.microsoft.com/office/drawing/2014/chartex" xmlns:cx1="http://schemas.microsoft.com/office/drawing/2015/9/8/chartex" xmlns:cx2="http://schemas.microsoft.com/office/drawing/2015/10/21/chartex" xmlns:cx3="http://schemas.microsoft.com/office/drawing/2016/5/9/chartex" xmlns:cx4="http://schemas.microsoft.com/office/drawing/2016/5/10/chartex" xmlns:cx5="http://schemas.microsoft.com/office/drawing/2016/5/11/chartex" xmlns:cx6="http://schemas.microsoft.com/office/drawing/2016/5/12/chartex" xmlns:cx7="http://schemas.microsoft.com/office/drawing/2016/5/13/chartex" xmlns:cx8="http://schemas.microsoft.com/office/drawing/2016/5/14/chartex" xmlns:mc="http://schemas.openxmlformats.org/markup-compatibility/2006" xmlns:aink="http://schemas.microsoft.com/office/drawing/2016/ink" xmlns:am3d="http://schemas.microsoft.com/office/drawing/2017/model3d" xmlns:o="urn:schemas-microsoft-com:office:office" xmlns:r="http://schemas.openxmlformats.org/officeDocument/2006/relationships" xmlns:m="http://schemas.openxmlformats.org/officeDocument/2006/math" xmlns:v="urn:schemas-microsoft-com:vml" xmlns:wp14="http://schemas.microsoft.com/office/word/2010/wordprocessingDrawing" xmlns:wp="http://schemas.openxmlformats.org/drawingml/2006/wordprocessingDrawing" xmlns:w10="urn:schemas-microsoft-com:office:word" xmlns:w="http://schemas.openxmlformats.org/wordprocessingml/2006/main" xmlns:w14="http://schemas.microsoft.com/office/word/2010/wordml" xmlns:w15="http://schemas.microsoft.com/office/word/2012/wordml" xmlns:w16cid="http://schemas.microsoft.com/office/word/2016/wordml/cid" xmlns:w16se="http://schemas.microsoft.com/office/word/2015/wordml/symex" xmlns:wpg="http://schemas.microsoft.com/office/word/2010/wordprocessingGroup" xmlns:wpi="http://schemas.microsoft.com/office/word/2010/wordprocessingInk" xmlns:wne="http://schemas.microsoft.com/office/word/2006/wordml" xmlns:wps="http://schemas.microsoft.com/office/word/2010/wordprocessingShape" mc:Ignorable="w14 w15 w16se w16cid wp14">
   <w:body>
     <w:p>
       <w:pPr>
@@ -103,8 +103,20 @@
           <w:sz w:val="28"/>
           <w:szCs w:val="28"/>
         </w:rPr>
-        <w:t xml:space="preserve"> with pymdp</w:t>
-      </w:r>
+        <w:t xml:space="preserve"> with </w:t>
+      </w:r>
+      <w:proofErr w:type="spellStart"/>
+      <w:r>
+        <w:rPr>
+          <w:rFonts w:ascii="Helvetica Light" w:hAnsi="Helvetica Light"/>
+          <w:b/>
+          <w:color w:val="0070C0"/>
+          <w:sz w:val="28"/>
+          <w:szCs w:val="28"/>
+        </w:rPr>
+        <w:t>pymdp</w:t>
+      </w:r>
+      <w:proofErr w:type="spellEnd"/>
     </w:p>
     <w:p>
       <w:pPr>
@@ -173,8 +185,16 @@
         <w:rPr>
           <w:rFonts w:ascii="Helvetica" w:hAnsi="Helvetica"/>
         </w:rPr>
-        <w:t>Conor Heins</w:t>
-      </w:r>
+        <w:t xml:space="preserve">Conor </w:t>
+      </w:r>
+      <w:proofErr w:type="spellStart"/>
+      <w:r>
+        <w:rPr>
+          <w:rFonts w:ascii="Helvetica" w:hAnsi="Helvetica"/>
+        </w:rPr>
+        <w:t>Heins</w:t>
+      </w:r>
+      <w:proofErr w:type="spellEnd"/>
       <w:r>
         <w:rPr>
           <w:rFonts w:ascii="Helvetica" w:hAnsi="Helvetica"/>
@@ -231,8 +251,16 @@
         <w:rPr>
           <w:rFonts w:ascii="Helvetica" w:hAnsi="Helvetica"/>
         </w:rPr>
-        <w:t>Ana Grosu</w:t>
-      </w:r>
+        <w:t xml:space="preserve">Ana </w:t>
+      </w:r>
+      <w:proofErr w:type="spellStart"/>
+      <w:r>
+        <w:rPr>
+          <w:rFonts w:ascii="Helvetica" w:hAnsi="Helvetica"/>
+        </w:rPr>
+        <w:t>Grosu</w:t>
+      </w:r>
+      <w:proofErr w:type="spellEnd"/>
       <w:r>
         <w:rPr>
           <w:rFonts w:ascii="Helvetica" w:hAnsi="Helvetica"/>
@@ -300,7 +328,19 @@
         <w:rPr>
           <w:rFonts w:ascii="Helvetica Light" w:hAnsi="Helvetica Light"/>
         </w:rPr>
-        <w:t>: Inês Pereira (</w:t>
+        <w:t xml:space="preserve">: </w:t>
+      </w:r>
+      <w:r>
+        <w:rPr>
+          <w:rFonts w:ascii="Helvetica Light" w:hAnsi="Helvetica Light"/>
+        </w:rPr>
+        <w:t>Alex Hess</w:t>
+      </w:r>
+      <w:r>
+        <w:rPr>
+          <w:rFonts w:ascii="Helvetica Light" w:hAnsi="Helvetica Light"/>
+        </w:rPr>
+        <w:t xml:space="preserve"> (</w:t>
       </w:r>
       <w:hyperlink r:id="rId7" w:history="1">
         <w:r>
@@ -308,7 +348,7 @@
             <w:rStyle w:val="Hyperlink"/>
             <w:rFonts w:ascii="Helvetica Light" w:hAnsi="Helvetica Light"/>
           </w:rPr>
-          <w:t>pereira@biomed.ee.ethz.ch</w:t>
+          <w:t>hess@biomed.ee.ethz.ch</w:t>
         </w:r>
       </w:hyperlink>
       <w:r>
@@ -365,78 +405,96 @@
             <w:rStyle w:val="Hyperlink"/>
             <w:rFonts w:ascii="Helvetica Light" w:hAnsi="Helvetica Light"/>
           </w:rPr>
-          <w:t>Googl</w:t>
+          <w:t xml:space="preserve">Google </w:t>
         </w:r>
+        <w:proofErr w:type="spellStart"/>
         <w:r>
           <w:rPr>
             <w:rStyle w:val="Hyperlink"/>
             <w:rFonts w:ascii="Helvetica Light" w:hAnsi="Helvetica Light"/>
           </w:rPr>
-          <w:t>e</w:t>
+          <w:t>Colab</w:t>
         </w:r>
+        <w:proofErr w:type="spellEnd"/>
+      </w:hyperlink>
+      <w:r>
+        <w:rPr>
+          <w:rFonts w:ascii="Helvetica Light" w:hAnsi="Helvetica Light"/>
+        </w:rPr>
+        <w:t xml:space="preserve">, a </w:t>
+      </w:r>
+      <w:r>
+        <w:rPr>
+          <w:rFonts w:ascii="Helvetica Light" w:hAnsi="Helvetica Light"/>
+        </w:rPr>
+        <w:t>web</w:t>
+      </w:r>
+      <w:r>
+        <w:rPr>
+          <w:rFonts w:ascii="Helvetica Light" w:hAnsi="Helvetica Light"/>
+        </w:rPr>
+        <w:t xml:space="preserve">-based </w:t>
+      </w:r>
+      <w:r>
+        <w:rPr>
+          <w:rFonts w:ascii="Helvetica Light" w:hAnsi="Helvetica Light"/>
+        </w:rPr>
+        <w:t xml:space="preserve">platform </w:t>
+      </w:r>
+      <w:r>
+        <w:rPr>
+          <w:rFonts w:ascii="Helvetica Light" w:hAnsi="Helvetica Light"/>
+        </w:rPr>
+        <w:t>where users can run</w:t>
+      </w:r>
+      <w:r>
+        <w:rPr>
+          <w:rFonts w:ascii="Helvetica Light" w:hAnsi="Helvetica Light"/>
+        </w:rPr>
+        <w:t xml:space="preserve"> Python code in an interactive, notebook-style environment.</w:t>
+      </w:r>
+      <w:r>
+        <w:rPr>
+          <w:rFonts w:ascii="Helvetica Light" w:hAnsi="Helvetica Light"/>
+        </w:rPr>
+        <w:t xml:space="preserve"> </w:t>
+      </w:r>
+      <w:r>
+        <w:rPr>
+          <w:rFonts w:ascii="Helvetica Light" w:hAnsi="Helvetica Light"/>
+        </w:rPr>
+        <w:t xml:space="preserve">You can think of </w:t>
+      </w:r>
+      <w:proofErr w:type="spellStart"/>
+      <w:r>
+        <w:rPr>
+          <w:rFonts w:ascii="Helvetica Light" w:hAnsi="Helvetica Light"/>
+        </w:rPr>
+        <w:t>Colab</w:t>
+      </w:r>
+      <w:proofErr w:type="spellEnd"/>
+      <w:r>
+        <w:rPr>
+          <w:rFonts w:ascii="Helvetica Light" w:hAnsi="Helvetica Light"/>
+        </w:rPr>
+        <w:t xml:space="preserve"> Notebooks as </w:t>
+      </w:r>
+      <w:hyperlink r:id="rId9" w:history="1">
+        <w:proofErr w:type="spellStart"/>
         <w:r>
           <w:rPr>
             <w:rStyle w:val="Hyperlink"/>
             <w:rFonts w:ascii="Helvetica Light" w:hAnsi="Helvetica Light"/>
           </w:rPr>
-          <w:t xml:space="preserve"> Colab</w:t>
+          <w:t>Jupyter</w:t>
         </w:r>
-      </w:hyperlink>
-      <w:r>
-        <w:rPr>
-          <w:rFonts w:ascii="Helvetica Light" w:hAnsi="Helvetica Light"/>
-        </w:rPr>
-        <w:t xml:space="preserve">, a </w:t>
-      </w:r>
-      <w:r>
-        <w:rPr>
-          <w:rFonts w:ascii="Helvetica Light" w:hAnsi="Helvetica Light"/>
-        </w:rPr>
-        <w:t>web</w:t>
-      </w:r>
-      <w:r>
-        <w:rPr>
-          <w:rFonts w:ascii="Helvetica Light" w:hAnsi="Helvetica Light"/>
-        </w:rPr>
-        <w:t xml:space="preserve">-based </w:t>
-      </w:r>
-      <w:r>
-        <w:rPr>
-          <w:rFonts w:ascii="Helvetica Light" w:hAnsi="Helvetica Light"/>
-        </w:rPr>
-        <w:t xml:space="preserve">platform </w:t>
-      </w:r>
-      <w:r>
-        <w:rPr>
-          <w:rFonts w:ascii="Helvetica Light" w:hAnsi="Helvetica Light"/>
-        </w:rPr>
-        <w:t>where users can run</w:t>
-      </w:r>
-      <w:r>
-        <w:rPr>
-          <w:rFonts w:ascii="Helvetica Light" w:hAnsi="Helvetica Light"/>
-        </w:rPr>
-        <w:t xml:space="preserve"> Python code in an interactive, notebook-style environment.</w:t>
-      </w:r>
-      <w:r>
-        <w:rPr>
-          <w:rFonts w:ascii="Helvetica Light" w:hAnsi="Helvetica Light"/>
-        </w:rPr>
-        <w:t xml:space="preserve"> </w:t>
-      </w:r>
-      <w:r>
-        <w:rPr>
-          <w:rFonts w:ascii="Helvetica Light" w:hAnsi="Helvetica Light"/>
-        </w:rPr>
-        <w:t xml:space="preserve">You can think of Colab Notebooks as </w:t>
-      </w:r>
-      <w:hyperlink r:id="rId9" w:history="1">
+        <w:proofErr w:type="spellEnd"/>
         <w:r>
           <w:rPr>
             <w:rStyle w:val="Hyperlink"/>
             <w:rFonts w:ascii="Helvetica Light" w:hAnsi="Helvetica Light"/>
           </w:rPr>
-          <w:t>Jupyter notebooks</w:t>
+          <w:t xml:space="preserve"> notebooks</w:t>
         </w:r>
       </w:hyperlink>
       <w:r>
@@ -470,6 +528,7 @@
         <w:t xml:space="preserve">We will be mainly using the Python package </w:t>
       </w:r>
       <w:hyperlink r:id="rId10" w:history="1">
+        <w:proofErr w:type="spellStart"/>
         <w:r>
           <w:rPr>
             <w:rStyle w:val="Hyperlink"/>
@@ -477,6 +536,7 @@
           </w:rPr>
           <w:t>pymdp</w:t>
         </w:r>
+        <w:proofErr w:type="spellEnd"/>
       </w:hyperlink>
       <w:r>
         <w:rPr>
@@ -512,7 +572,21 @@
         <w:rPr>
           <w:rFonts w:ascii="Helvetica Light" w:hAnsi="Helvetica Light"/>
         </w:rPr>
-        <w:t xml:space="preserve">in Google Colab </w:t>
+        <w:t xml:space="preserve">in Google </w:t>
+      </w:r>
+      <w:proofErr w:type="spellStart"/>
+      <w:r>
+        <w:rPr>
+          <w:rFonts w:ascii="Helvetica Light" w:hAnsi="Helvetica Light"/>
+        </w:rPr>
+        <w:t>Colab</w:t>
+      </w:r>
+      <w:proofErr w:type="spellEnd"/>
+      <w:r>
+        <w:rPr>
+          <w:rFonts w:ascii="Helvetica Light" w:hAnsi="Helvetica Light"/>
+        </w:rPr>
+        <w:t xml:space="preserve"> </w:t>
       </w:r>
       <w:r>
         <w:rPr>
@@ -532,7 +606,21 @@
         <w:rPr>
           <w:rFonts w:ascii="Helvetica Light" w:hAnsi="Helvetica Light"/>
         </w:rPr>
-        <w:t xml:space="preserve"> – the only requirement to use Google Colab is that you have a Google account and are logged into it.</w:t>
+        <w:t xml:space="preserve"> – the only requirement to use Google </w:t>
+      </w:r>
+      <w:proofErr w:type="spellStart"/>
+      <w:r>
+        <w:rPr>
+          <w:rFonts w:ascii="Helvetica Light" w:hAnsi="Helvetica Light"/>
+        </w:rPr>
+        <w:t>Colab</w:t>
+      </w:r>
+      <w:proofErr w:type="spellEnd"/>
+      <w:r>
+        <w:rPr>
+          <w:rFonts w:ascii="Helvetica Light" w:hAnsi="Helvetica Light"/>
+        </w:rPr>
+        <w:t xml:space="preserve"> is that you have a Google account and are logged into it.</w:t>
       </w:r>
     </w:p>
     <w:p>
@@ -574,7 +662,21 @@
         <w:rPr>
           <w:rFonts w:ascii="Helvetica Light" w:hAnsi="Helvetica Light"/>
         </w:rPr>
-        <w:t>the following Colab notebook</w:t>
+        <w:t xml:space="preserve">the following </w:t>
+      </w:r>
+      <w:proofErr w:type="spellStart"/>
+      <w:r>
+        <w:rPr>
+          <w:rFonts w:ascii="Helvetica Light" w:hAnsi="Helvetica Light"/>
+        </w:rPr>
+        <w:t>Colab</w:t>
+      </w:r>
+      <w:proofErr w:type="spellEnd"/>
+      <w:r>
+        <w:rPr>
+          <w:rFonts w:ascii="Helvetica Light" w:hAnsi="Helvetica Light"/>
+        </w:rPr>
+        <w:t xml:space="preserve"> notebook</w:t>
       </w:r>
       <w:r>
         <w:rPr>
@@ -746,7 +848,21 @@
         <w:rPr>
           <w:rFonts w:ascii="Helvetica Light" w:hAnsi="Helvetica Light"/>
         </w:rPr>
-        <w:t>Please open the Colab notebook</w:t>
+        <w:t xml:space="preserve">Please open the </w:t>
+      </w:r>
+      <w:proofErr w:type="spellStart"/>
+      <w:r>
+        <w:rPr>
+          <w:rFonts w:ascii="Helvetica Light" w:hAnsi="Helvetica Light"/>
+        </w:rPr>
+        <w:t>Colab</w:t>
+      </w:r>
+      <w:proofErr w:type="spellEnd"/>
+      <w:r>
+        <w:rPr>
+          <w:rFonts w:ascii="Helvetica Light" w:hAnsi="Helvetica Light"/>
+        </w:rPr>
+        <w:t xml:space="preserve"> notebook</w:t>
       </w:r>
       <w:r>
         <w:rPr>
@@ -844,7 +960,14 @@
         <w:rPr>
           <w:rFonts w:ascii="Helvetica Light" w:hAnsi="Helvetica Light"/>
         </w:rPr>
-        <w:t xml:space="preserve"> (see screenshot below)</w:t>
+        <w:t xml:space="preserve"> (see screenshot </w:t>
+      </w:r>
+      <w:r>
+        <w:rPr>
+          <w:rFonts w:ascii="Helvetica Light" w:hAnsi="Helvetica Light"/>
+        </w:rPr>
+        <w:lastRenderedPageBreak/>
+        <w:t>below)</w:t>
       </w:r>
       <w:r>
         <w:rPr>
@@ -950,7 +1073,6 @@
           <w:rFonts w:ascii="Helvetica Light" w:hAnsi="Helvetica Light"/>
           <w:noProof/>
         </w:rPr>
-        <w:lastRenderedPageBreak/>
         <w:drawing>
           <wp:inline distT="0" distB="0" distL="0" distR="0" wp14:anchorId="42F51C2D" wp14:editId="44494822">
             <wp:extent cx="2229919" cy="3789274"/>
@@ -1175,7 +1297,14 @@
           <w:rFonts w:ascii="Helvetica Light" w:hAnsi="Helvetica Light"/>
           <w:b/>
         </w:rPr>
-        <w:t xml:space="preserve">Inês </w:t>
+        <w:t>Alex</w:t>
+      </w:r>
+      <w:r>
+        <w:rPr>
+          <w:rFonts w:ascii="Helvetica Light" w:hAnsi="Helvetica Light"/>
+          <w:b/>
+        </w:rPr>
+        <w:t xml:space="preserve"> </w:t>
       </w:r>
       <w:r>
         <w:rPr>
@@ -1232,7 +1361,22 @@
         <w:rPr>
           <w:rFonts w:ascii="Helvetica Light" w:hAnsi="Helvetica Light"/>
         </w:rPr>
-        <w:t>For those who need more personalized help, Inês will be offering support hours. More information on the exact time will follow.</w:t>
+        <w:lastRenderedPageBreak/>
+        <w:t xml:space="preserve">For those who need more personalized help, </w:t>
+      </w:r>
+      <w:r>
+        <w:rPr>
+          <w:rFonts w:ascii="Helvetica Light" w:hAnsi="Helvetica Light"/>
+        </w:rPr>
+        <w:t>Alex</w:t>
+      </w:r>
+      <w:bookmarkStart w:id="0" w:name="_GoBack"/>
+      <w:bookmarkEnd w:id="0"/>
+      <w:r>
+        <w:rPr>
+          <w:rFonts w:ascii="Helvetica Light" w:hAnsi="Helvetica Light"/>
+        </w:rPr>
+        <w:t xml:space="preserve"> will be offering support hours. More information on the exact time will follow.</w:t>
       </w:r>
     </w:p>
     <w:p>
@@ -1264,7 +1408,7 @@
 </file>
 
 <file path=word/numbering.xml><?xml version="1.0" encoding="utf-8"?>
-<w:numbering xmlns:wpc="http://schemas.microsoft.com/office/word/2010/wordprocessingCanvas" xmlns:cx="http://schemas.microsoft.com/office/drawing/2014/chartex" xmlns:cx1="http://schemas.microsoft.com/office/drawing/2015/9/8/chartex" xmlns:cx2="http://schemas.microsoft.com/office/drawing/2015/10/21/chartex" xmlns:cx3="http://schemas.microsoft.com/office/drawing/2016/5/9/chartex" xmlns:cx4="http://schemas.microsoft.com/office/drawing/2016/5/10/chartex" xmlns:cx5="http://schemas.microsoft.com/office/drawing/2016/5/11/chartex" xmlns:cx6="http://schemas.microsoft.com/office/drawing/2016/5/12/chartex" xmlns:cx7="http://schemas.microsoft.com/office/drawing/2016/5/13/chartex" xmlns:cx8="http://schemas.microsoft.com/office/drawing/2016/5/14/chartex" xmlns:mc="http://schemas.openxmlformats.org/markup-compatibility/2006" xmlns:aink="http://schemas.microsoft.com/office/drawing/2016/ink" xmlns:am3d="http://schemas.microsoft.com/office/drawing/2017/model3d" xmlns:o="urn:schemas-microsoft-com:office:office" xmlns:r="http://schemas.openxmlformats.org/officeDocument/2006/relationships" xmlns:m="http://schemas.openxmlformats.org/officeDocument/2006/math" xmlns:v="urn:schemas-microsoft-com:vml" xmlns:wp14="http://schemas.microsoft.com/office/word/2010/wordprocessingDrawing" xmlns:wp="http://schemas.openxmlformats.org/drawingml/2006/wordprocessingDrawing" xmlns:w10="urn:schemas-microsoft-com:office:word" xmlns:w="http://schemas.openxmlformats.org/wordprocessingml/2006/main" xmlns:w14="http://schemas.microsoft.com/office/word/2010/wordml" xmlns:w15="http://schemas.microsoft.com/office/word/2012/wordml" xmlns:w16cex="http://schemas.microsoft.com/office/word/2018/wordml/cex" xmlns:w16cid="http://schemas.microsoft.com/office/word/2016/wordml/cid" xmlns:w16="http://schemas.microsoft.com/office/word/2018/wordml" xmlns:w16sdtdh="http://schemas.microsoft.com/office/word/2020/wordml/sdtdatahash" xmlns:w16se="http://schemas.microsoft.com/office/word/2015/wordml/symex" xmlns:wpg="http://schemas.microsoft.com/office/word/2010/wordprocessingGroup" xmlns:wpi="http://schemas.microsoft.com/office/word/2010/wordprocessingInk" xmlns:wne="http://schemas.microsoft.com/office/word/2006/wordml" xmlns:wps="http://schemas.microsoft.com/office/word/2010/wordprocessingShape" mc:Ignorable="w14 w15 w16se w16cid w16 w16cex w16sdtdh wp14">
+<w:numbering xmlns:wpc="http://schemas.microsoft.com/office/word/2010/wordprocessingCanvas" xmlns:cx="http://schemas.microsoft.com/office/drawing/2014/chartex" xmlns:cx1="http://schemas.microsoft.com/office/drawing/2015/9/8/chartex" xmlns:cx2="http://schemas.microsoft.com/office/drawing/2015/10/21/chartex" xmlns:cx3="http://schemas.microsoft.com/office/drawing/2016/5/9/chartex" xmlns:cx4="http://schemas.microsoft.com/office/drawing/2016/5/10/chartex" xmlns:cx5="http://schemas.microsoft.com/office/drawing/2016/5/11/chartex" xmlns:cx6="http://schemas.microsoft.com/office/drawing/2016/5/12/chartex" xmlns:cx7="http://schemas.microsoft.com/office/drawing/2016/5/13/chartex" xmlns:cx8="http://schemas.microsoft.com/office/drawing/2016/5/14/chartex" xmlns:mc="http://schemas.openxmlformats.org/markup-compatibility/2006" xmlns:aink="http://schemas.microsoft.com/office/drawing/2016/ink" xmlns:am3d="http://schemas.microsoft.com/office/drawing/2017/model3d" xmlns:o="urn:schemas-microsoft-com:office:office" xmlns:r="http://schemas.openxmlformats.org/officeDocument/2006/relationships" xmlns:m="http://schemas.openxmlformats.org/officeDocument/2006/math" xmlns:v="urn:schemas-microsoft-com:vml" xmlns:wp14="http://schemas.microsoft.com/office/word/2010/wordprocessingDrawing" xmlns:wp="http://schemas.openxmlformats.org/drawingml/2006/wordprocessingDrawing" xmlns:w10="urn:schemas-microsoft-com:office:word" xmlns:w="http://schemas.openxmlformats.org/wordprocessingml/2006/main" xmlns:w14="http://schemas.microsoft.com/office/word/2010/wordml" xmlns:w15="http://schemas.microsoft.com/office/word/2012/wordml" xmlns:w16cid="http://schemas.microsoft.com/office/word/2016/wordml/cid" xmlns:w16se="http://schemas.microsoft.com/office/word/2015/wordml/symex" xmlns:wpg="http://schemas.microsoft.com/office/word/2010/wordprocessingGroup" xmlns:wpi="http://schemas.microsoft.com/office/word/2010/wordprocessingInk" xmlns:wne="http://schemas.microsoft.com/office/word/2006/wordml" xmlns:wps="http://schemas.microsoft.com/office/word/2010/wordprocessingShape" mc:Ignorable="w14 w15 w16se w16cid wp14">
   <w:abstractNum w:abstractNumId="0" w15:restartNumberingAfterBreak="0">
     <w:nsid w:val="00340353"/>
     <w:multiLevelType w:val="hybridMultilevel"/>
@@ -2076,7 +2220,7 @@
 </file>
 
 <file path=word/styles.xml><?xml version="1.0" encoding="utf-8"?>
-<w:styles xmlns:mc="http://schemas.openxmlformats.org/markup-compatibility/2006" xmlns:r="http://schemas.openxmlformats.org/officeDocument/2006/relationships" xmlns:w="http://schemas.openxmlformats.org/wordprocessingml/2006/main" xmlns:w14="http://schemas.microsoft.com/office/word/2010/wordml" xmlns:w15="http://schemas.microsoft.com/office/word/2012/wordml" xmlns:w16cex="http://schemas.microsoft.com/office/word/2018/wordml/cex" xmlns:w16cid="http://schemas.microsoft.com/office/word/2016/wordml/cid" xmlns:w16="http://schemas.microsoft.com/office/word/2018/wordml" xmlns:w16sdtdh="http://schemas.microsoft.com/office/word/2020/wordml/sdtdatahash" xmlns:w16se="http://schemas.microsoft.com/office/word/2015/wordml/symex" mc:Ignorable="w14 w15 w16se w16cid w16 w16cex w16sdtdh">
+<w:styles xmlns:mc="http://schemas.openxmlformats.org/markup-compatibility/2006" xmlns:r="http://schemas.openxmlformats.org/officeDocument/2006/relationships" xmlns:w="http://schemas.openxmlformats.org/wordprocessingml/2006/main" xmlns:w14="http://schemas.microsoft.com/office/word/2010/wordml" xmlns:w15="http://schemas.microsoft.com/office/word/2012/wordml" xmlns:w16cid="http://schemas.microsoft.com/office/word/2016/wordml/cid" xmlns:w16se="http://schemas.microsoft.com/office/word/2015/wordml/symex" mc:Ignorable="w14 w15 w16se w16cid">
   <w:docDefaults>
     <w:rPrDefault>
       <w:rPr>
@@ -2088,7 +2232,7 @@
     </w:rPrDefault>
     <w:pPrDefault/>
   </w:docDefaults>
-  <w:latentStyles w:defLockedState="0" w:defUIPriority="99" w:defSemiHidden="0" w:defUnhideWhenUsed="0" w:defQFormat="0" w:count="376">
+  <w:latentStyles w:defLockedState="0" w:defUIPriority="99" w:defSemiHidden="0" w:defUnhideWhenUsed="0" w:defQFormat="0" w:count="375">
     <w:lsdException w:name="Normal" w:uiPriority="0" w:qFormat="1"/>
     <w:lsdException w:name="heading 1" w:uiPriority="9" w:qFormat="1"/>
     <w:lsdException w:name="heading 2" w:semiHidden="1" w:uiPriority="9" w:unhideWhenUsed="1" w:qFormat="1"/>
@@ -2464,7 +2608,6 @@
     <w:lsdException w:name="Smart Hyperlink" w:semiHidden="1" w:unhideWhenUsed="1"/>
     <w:lsdException w:name="Hashtag" w:semiHidden="1" w:unhideWhenUsed="1"/>
     <w:lsdException w:name="Unresolved Mention" w:semiHidden="1" w:unhideWhenUsed="1"/>
-    <w:lsdException w:name="Smart Link" w:semiHidden="1" w:unhideWhenUsed="1"/>
   </w:latentStyles>
   <w:style w:type="paragraph" w:default="1" w:styleId="Normal">
     <w:name w:val="Normal"/>

</xml_diff>

<commit_message>
updated links to colab notebooks in installation guide for pymdp (were incorrectly linking to 2021 versions)
</commit_message>
<xml_diff>
--- a/CPCZurich2022_TutorialC_ActiveInference_pymdp_InstallationGuide.docx
+++ b/CPCZurich2022_TutorialC_ActiveInference_pymdp_InstallationGuide.docx
@@ -1,6 +1,6 @@
 
 <file path=word/document.xml><?xml version="1.0" encoding="utf-8"?>
-<w:document xmlns:wpc="http://schemas.microsoft.com/office/word/2010/wordprocessingCanvas" xmlns:cx="http://schemas.microsoft.com/office/drawing/2014/chartex" xmlns:cx1="http://schemas.microsoft.com/office/drawing/2015/9/8/chartex" xmlns:cx2="http://schemas.microsoft.com/office/drawing/2015/10/21/chartex" xmlns:cx3="http://schemas.microsoft.com/office/drawing/2016/5/9/chartex" xmlns:cx4="http://schemas.microsoft.com/office/drawing/2016/5/10/chartex" xmlns:cx5="http://schemas.microsoft.com/office/drawing/2016/5/11/chartex" xmlns:cx6="http://schemas.microsoft.com/office/drawing/2016/5/12/chartex" xmlns:cx7="http://schemas.microsoft.com/office/drawing/2016/5/13/chartex" xmlns:cx8="http://schemas.microsoft.com/office/drawing/2016/5/14/chartex" xmlns:mc="http://schemas.openxmlformats.org/markup-compatibility/2006" xmlns:aink="http://schemas.microsoft.com/office/drawing/2016/ink" xmlns:am3d="http://schemas.microsoft.com/office/drawing/2017/model3d" xmlns:o="urn:schemas-microsoft-com:office:office" xmlns:r="http://schemas.openxmlformats.org/officeDocument/2006/relationships" xmlns:m="http://schemas.openxmlformats.org/officeDocument/2006/math" xmlns:v="urn:schemas-microsoft-com:vml" xmlns:wp14="http://schemas.microsoft.com/office/word/2010/wordprocessingDrawing" xmlns:wp="http://schemas.openxmlformats.org/drawingml/2006/wordprocessingDrawing" xmlns:w10="urn:schemas-microsoft-com:office:word" xmlns:w="http://schemas.openxmlformats.org/wordprocessingml/2006/main" xmlns:w14="http://schemas.microsoft.com/office/word/2010/wordml" xmlns:w15="http://schemas.microsoft.com/office/word/2012/wordml" xmlns:w16cid="http://schemas.microsoft.com/office/word/2016/wordml/cid" xmlns:w16se="http://schemas.microsoft.com/office/word/2015/wordml/symex" xmlns:wpg="http://schemas.microsoft.com/office/word/2010/wordprocessingGroup" xmlns:wpi="http://schemas.microsoft.com/office/word/2010/wordprocessingInk" xmlns:wne="http://schemas.microsoft.com/office/word/2006/wordml" xmlns:wps="http://schemas.microsoft.com/office/word/2010/wordprocessingShape" mc:Ignorable="w14 w15 w16se w16cid wp14">
+<w:document xmlns:wpc="http://schemas.microsoft.com/office/word/2010/wordprocessingCanvas" xmlns:cx="http://schemas.microsoft.com/office/drawing/2014/chartex" xmlns:cx1="http://schemas.microsoft.com/office/drawing/2015/9/8/chartex" xmlns:cx2="http://schemas.microsoft.com/office/drawing/2015/10/21/chartex" xmlns:cx3="http://schemas.microsoft.com/office/drawing/2016/5/9/chartex" xmlns:cx4="http://schemas.microsoft.com/office/drawing/2016/5/10/chartex" xmlns:cx5="http://schemas.microsoft.com/office/drawing/2016/5/11/chartex" xmlns:cx6="http://schemas.microsoft.com/office/drawing/2016/5/12/chartex" xmlns:cx7="http://schemas.microsoft.com/office/drawing/2016/5/13/chartex" xmlns:cx8="http://schemas.microsoft.com/office/drawing/2016/5/14/chartex" xmlns:mc="http://schemas.openxmlformats.org/markup-compatibility/2006" xmlns:aink="http://schemas.microsoft.com/office/drawing/2016/ink" xmlns:am3d="http://schemas.microsoft.com/office/drawing/2017/model3d" xmlns:o="urn:schemas-microsoft-com:office:office" xmlns:r="http://schemas.openxmlformats.org/officeDocument/2006/relationships" xmlns:m="http://schemas.openxmlformats.org/officeDocument/2006/math" xmlns:v="urn:schemas-microsoft-com:vml" xmlns:wp14="http://schemas.microsoft.com/office/word/2010/wordprocessingDrawing" xmlns:wp="http://schemas.openxmlformats.org/drawingml/2006/wordprocessingDrawing" xmlns:w10="urn:schemas-microsoft-com:office:word" xmlns:w="http://schemas.openxmlformats.org/wordprocessingml/2006/main" xmlns:w14="http://schemas.microsoft.com/office/word/2010/wordml" xmlns:w15="http://schemas.microsoft.com/office/word/2012/wordml" xmlns:w16cex="http://schemas.microsoft.com/office/word/2018/wordml/cex" xmlns:w16cid="http://schemas.microsoft.com/office/word/2016/wordml/cid" xmlns:w16="http://schemas.microsoft.com/office/word/2018/wordml" xmlns:w16sdtdh="http://schemas.microsoft.com/office/word/2020/wordml/sdtdatahash" xmlns:w16se="http://schemas.microsoft.com/office/word/2015/wordml/symex" xmlns:wpg="http://schemas.microsoft.com/office/word/2010/wordprocessingGroup" xmlns:wpi="http://schemas.microsoft.com/office/word/2010/wordprocessingInk" xmlns:wne="http://schemas.microsoft.com/office/word/2006/wordml" xmlns:wps="http://schemas.microsoft.com/office/word/2010/wordprocessingShape" mc:Ignorable="w14 w15 w16se w16cid w16 w16cex w16sdtdh wp14">
   <w:body>
     <w:p>
       <w:pPr>
@@ -184,6 +184,8 @@
       <w:r>
         <w:rPr>
           <w:rFonts w:ascii="Helvetica" w:hAnsi="Helvetica"/>
+          <w:b/>
+          <w:bCs/>
         </w:rPr>
         <w:t xml:space="preserve">Conor </w:t>
       </w:r>
@@ -191,6 +193,8 @@
       <w:r>
         <w:rPr>
           <w:rFonts w:ascii="Helvetica" w:hAnsi="Helvetica"/>
+          <w:b/>
+          <w:bCs/>
         </w:rPr>
         <w:t>Heins</w:t>
       </w:r>
@@ -244,12 +248,22 @@
       <w:r>
         <w:rPr>
           <w:rFonts w:ascii="Helvetica Light" w:hAnsi="Helvetica Light"/>
-        </w:rPr>
-        <w:t xml:space="preserve">Assistant tutor: </w:t>
+          <w:b/>
+          <w:bCs/>
+        </w:rPr>
+        <w:t>Assistant tutor</w:t>
+      </w:r>
+      <w:r>
+        <w:rPr>
+          <w:rFonts w:ascii="Helvetica Light" w:hAnsi="Helvetica Light"/>
+        </w:rPr>
+        <w:t xml:space="preserve">: </w:t>
       </w:r>
       <w:r>
         <w:rPr>
           <w:rFonts w:ascii="Helvetica" w:hAnsi="Helvetica"/>
+          <w:b/>
+          <w:bCs/>
         </w:rPr>
         <w:t xml:space="preserve">Ana </w:t>
       </w:r>
@@ -257,6 +271,8 @@
       <w:r>
         <w:rPr>
           <w:rFonts w:ascii="Helvetica" w:hAnsi="Helvetica"/>
+          <w:b/>
+          <w:bCs/>
         </w:rPr>
         <w:t>Grosu</w:t>
       </w:r>
@@ -747,74 +763,25 @@
       <w:pPr>
         <w:spacing w:beforeLines="20" w:before="48" w:afterLines="20" w:after="48" w:line="360" w:lineRule="auto"/>
         <w:jc w:val="both"/>
-        <w:rPr>
-          <w:rFonts w:ascii="Helvetica Light" w:hAnsi="Helvetica Light"/>
-          <w:b/>
-          <w:bCs/>
-        </w:rPr>
       </w:pPr>
       <w:hyperlink r:id="rId11" w:history="1">
         <w:r>
           <w:rPr>
             <w:rStyle w:val="Hyperlink"/>
-            <w:rFonts w:ascii="Helvetica Light" w:hAnsi="Helvetica Light"/>
-            <w:b/>
-            <w:bCs/>
           </w:rPr>
           <w:t>https://colab.research.google.com/drive/1To2WPRxgraDVvAyBWjxmzNQLLobGvrQ8?usp=sharing</w:t>
         </w:r>
       </w:hyperlink>
-      <w:r>
-        <w:rPr>
-          <w:rFonts w:ascii="Helvetica Light" w:hAnsi="Helvetica Light"/>
-          <w:b/>
-          <w:bCs/>
-        </w:rPr>
-        <w:t xml:space="preserve"> </w:t>
-      </w:r>
     </w:p>
     <w:p>
       <w:pPr>
         <w:spacing w:beforeLines="20" w:before="48" w:afterLines="20" w:after="48" w:line="360" w:lineRule="auto"/>
         <w:jc w:val="both"/>
         <w:rPr>
-          <w:rFonts w:ascii="Helvetica Light" w:hAnsi="Helvetica Light"/>
-          <w:b/>
-          <w:bCs/>
-        </w:rPr>
-      </w:pPr>
-      <w:r>
-        <w:rPr>
-          <w:rFonts w:ascii="Helvetica Light" w:hAnsi="Helvetica Light"/>
-          <w:b/>
-          <w:bCs/>
-        </w:rPr>
-        <w:t>CPC202</w:t>
-      </w:r>
-      <w:r>
-        <w:rPr>
-          <w:rFonts w:ascii="Helvetica Light" w:hAnsi="Helvetica Light"/>
-          <w:b/>
-          <w:bCs/>
-        </w:rPr>
-        <w:t>2</w:t>
-      </w:r>
-      <w:r>
-        <w:rPr>
-          <w:rFonts w:ascii="Helvetica Light" w:hAnsi="Helvetica Light"/>
-          <w:b/>
-          <w:bCs/>
-        </w:rPr>
-        <w:t xml:space="preserve"> – Active Inference Live Coding</w:t>
-      </w:r>
-      <w:r>
-        <w:rPr>
-          <w:rFonts w:ascii="Helvetica Light" w:hAnsi="Helvetica Light"/>
-          <w:b/>
-          <w:bCs/>
-        </w:rPr>
-        <w:t>, Part II</w:t>
-      </w:r>
+          <w:rStyle w:val="Hyperlink"/>
+          <w:rFonts w:ascii="Helvetica Light" w:hAnsi="Helvetica Light"/>
+        </w:rPr>
+      </w:pPr>
     </w:p>
     <w:p>
       <w:pPr>
@@ -822,7 +789,47 @@
         <w:jc w:val="both"/>
         <w:rPr>
           <w:rFonts w:ascii="Helvetica Light" w:hAnsi="Helvetica Light"/>
-        </w:rPr>
+          <w:b/>
+          <w:bCs/>
+        </w:rPr>
+      </w:pPr>
+      <w:r>
+        <w:rPr>
+          <w:rFonts w:ascii="Helvetica Light" w:hAnsi="Helvetica Light"/>
+          <w:b/>
+          <w:bCs/>
+        </w:rPr>
+        <w:t>CPC202</w:t>
+      </w:r>
+      <w:r>
+        <w:rPr>
+          <w:rFonts w:ascii="Helvetica Light" w:hAnsi="Helvetica Light"/>
+          <w:b/>
+          <w:bCs/>
+        </w:rPr>
+        <w:t>2</w:t>
+      </w:r>
+      <w:r>
+        <w:rPr>
+          <w:rFonts w:ascii="Helvetica Light" w:hAnsi="Helvetica Light"/>
+          <w:b/>
+          <w:bCs/>
+        </w:rPr>
+        <w:t xml:space="preserve"> – Active Inference Live Coding</w:t>
+      </w:r>
+      <w:r>
+        <w:rPr>
+          <w:rFonts w:ascii="Helvetica Light" w:hAnsi="Helvetica Light"/>
+          <w:b/>
+          <w:bCs/>
+        </w:rPr>
+        <w:t>, Part II</w:t>
+      </w:r>
+    </w:p>
+    <w:p>
+      <w:pPr>
+        <w:spacing w:beforeLines="20" w:before="48" w:afterLines="20" w:after="48" w:line="360" w:lineRule="auto"/>
+        <w:jc w:val="both"/>
       </w:pPr>
       <w:hyperlink r:id="rId12" w:history="1">
         <w:r>
@@ -832,9 +839,6 @@
           <w:t>https://colab.research.google.com/drive/1K76SkmaBwjwUvQmx6NJO6bUW9Sa9vq15?usp=sharing</w:t>
         </w:r>
       </w:hyperlink>
-      <w:r>
-        <w:t xml:space="preserve"> </w:t>
-      </w:r>
     </w:p>
     <w:p>
       <w:pPr>
@@ -844,6 +848,15 @@
           <w:rFonts w:ascii="Helvetica Light" w:hAnsi="Helvetica Light"/>
         </w:rPr>
       </w:pPr>
+    </w:p>
+    <w:p>
+      <w:pPr>
+        <w:spacing w:beforeLines="20" w:before="48" w:afterLines="20" w:after="48" w:line="360" w:lineRule="auto"/>
+        <w:jc w:val="both"/>
+        <w:rPr>
+          <w:rFonts w:ascii="Helvetica Light" w:hAnsi="Helvetica Light"/>
+        </w:rPr>
+      </w:pPr>
       <w:r>
         <w:rPr>
           <w:rFonts w:ascii="Helvetica Light" w:hAnsi="Helvetica Light"/>
@@ -960,86 +973,86 @@
         <w:rPr>
           <w:rFonts w:ascii="Helvetica Light" w:hAnsi="Helvetica Light"/>
         </w:rPr>
-        <w:t xml:space="preserve"> (see screenshot </w:t>
+        <w:t xml:space="preserve"> (see screenshot below)</w:t>
+      </w:r>
+      <w:r>
+        <w:rPr>
+          <w:rFonts w:ascii="Helvetica Light" w:hAnsi="Helvetica Light"/>
+        </w:rPr>
+        <w:t>.</w:t>
+      </w:r>
+      <w:r>
+        <w:rPr>
+          <w:rFonts w:ascii="Helvetica Light" w:hAnsi="Helvetica Light"/>
+        </w:rPr>
+        <w:t xml:space="preserve"> </w:t>
+      </w:r>
+      <w:r>
+        <w:rPr>
+          <w:rFonts w:ascii="Helvetica Light" w:hAnsi="Helvetica Light"/>
+        </w:rPr>
+        <w:t>Once you make</w:t>
+      </w:r>
+      <w:r>
+        <w:rPr>
+          <w:rFonts w:ascii="Helvetica Light" w:hAnsi="Helvetica Light"/>
+        </w:rPr>
+        <w:t xml:space="preserve"> a copy of the notebook</w:t>
+      </w:r>
+      <w:r>
+        <w:rPr>
+          <w:rFonts w:ascii="Helvetica Light" w:hAnsi="Helvetica Light"/>
+        </w:rPr>
+        <w:t>,</w:t>
+      </w:r>
+      <w:r>
+        <w:rPr>
+          <w:rFonts w:ascii="Helvetica Light" w:hAnsi="Helvetica Light"/>
+        </w:rPr>
+        <w:t xml:space="preserve"> you can </w:t>
+      </w:r>
+      <w:r>
+        <w:rPr>
+          <w:rFonts w:ascii="Helvetica Light" w:hAnsi="Helvetica Light"/>
+        </w:rPr>
+        <w:t>run and edit code</w:t>
+      </w:r>
+      <w:r>
+        <w:rPr>
+          <w:rFonts w:ascii="Helvetica Light" w:hAnsi="Helvetica Light"/>
+        </w:rPr>
+        <w:t xml:space="preserve"> in your own version </w:t>
+      </w:r>
+      <w:r>
+        <w:rPr>
+          <w:rFonts w:ascii="Helvetica Light" w:hAnsi="Helvetica Light"/>
+        </w:rPr>
+        <w:t xml:space="preserve">as </w:t>
+      </w:r>
+      <w:r>
+        <w:rPr>
+          <w:rFonts w:ascii="Helvetica Light" w:hAnsi="Helvetica Light"/>
+        </w:rPr>
+        <w:t xml:space="preserve">we </w:t>
+      </w:r>
+      <w:r>
+        <w:rPr>
+          <w:rFonts w:ascii="Helvetica Light" w:hAnsi="Helvetica Light"/>
+        </w:rPr>
+        <w:t>write and run code blocks together.</w:t>
+      </w:r>
+      <w:r>
+        <w:rPr>
+          <w:rFonts w:ascii="Helvetica Light" w:hAnsi="Helvetica Light"/>
+        </w:rPr>
+        <w:t xml:space="preserve"> This will allow </w:t>
       </w:r>
       <w:r>
         <w:rPr>
           <w:rFonts w:ascii="Helvetica Light" w:hAnsi="Helvetica Light"/>
         </w:rPr>
         <w:lastRenderedPageBreak/>
-        <w:t>below)</w:t>
-      </w:r>
-      <w:r>
-        <w:rPr>
-          <w:rFonts w:ascii="Helvetica Light" w:hAnsi="Helvetica Light"/>
-        </w:rPr>
-        <w:t>.</w:t>
-      </w:r>
-      <w:r>
-        <w:rPr>
-          <w:rFonts w:ascii="Helvetica Light" w:hAnsi="Helvetica Light"/>
-        </w:rPr>
-        <w:t xml:space="preserve"> </w:t>
-      </w:r>
-      <w:r>
-        <w:rPr>
-          <w:rFonts w:ascii="Helvetica Light" w:hAnsi="Helvetica Light"/>
-        </w:rPr>
-        <w:t>Once you make</w:t>
-      </w:r>
-      <w:r>
-        <w:rPr>
-          <w:rFonts w:ascii="Helvetica Light" w:hAnsi="Helvetica Light"/>
-        </w:rPr>
-        <w:t xml:space="preserve"> a copy of the notebook</w:t>
-      </w:r>
-      <w:r>
-        <w:rPr>
-          <w:rFonts w:ascii="Helvetica Light" w:hAnsi="Helvetica Light"/>
-        </w:rPr>
-        <w:t>,</w:t>
-      </w:r>
-      <w:r>
-        <w:rPr>
-          <w:rFonts w:ascii="Helvetica Light" w:hAnsi="Helvetica Light"/>
-        </w:rPr>
-        <w:t xml:space="preserve"> you can </w:t>
-      </w:r>
-      <w:r>
-        <w:rPr>
-          <w:rFonts w:ascii="Helvetica Light" w:hAnsi="Helvetica Light"/>
-        </w:rPr>
-        <w:t>run and edit code</w:t>
-      </w:r>
-      <w:r>
-        <w:rPr>
-          <w:rFonts w:ascii="Helvetica Light" w:hAnsi="Helvetica Light"/>
-        </w:rPr>
-        <w:t xml:space="preserve"> in your own version </w:t>
-      </w:r>
-      <w:r>
-        <w:rPr>
-          <w:rFonts w:ascii="Helvetica Light" w:hAnsi="Helvetica Light"/>
-        </w:rPr>
-        <w:t xml:space="preserve">as </w:t>
-      </w:r>
-      <w:r>
-        <w:rPr>
-          <w:rFonts w:ascii="Helvetica Light" w:hAnsi="Helvetica Light"/>
-        </w:rPr>
-        <w:t xml:space="preserve">we </w:t>
-      </w:r>
-      <w:r>
-        <w:rPr>
-          <w:rFonts w:ascii="Helvetica Light" w:hAnsi="Helvetica Light"/>
-        </w:rPr>
-        <w:t>write and run code blocks together.</w:t>
-      </w:r>
-      <w:r>
-        <w:rPr>
-          <w:rFonts w:ascii="Helvetica Light" w:hAnsi="Helvetica Light"/>
-        </w:rPr>
-        <w:t xml:space="preserve"> This will allow you to follow along at your own pace </w:t>
+        <w:t xml:space="preserve">you to follow along at your own pace </w:t>
       </w:r>
       <w:r>
         <w:rPr>
@@ -1361,7 +1374,6 @@
         <w:rPr>
           <w:rFonts w:ascii="Helvetica Light" w:hAnsi="Helvetica Light"/>
         </w:rPr>
-        <w:lastRenderedPageBreak/>
         <w:t xml:space="preserve">For those who need more personalized help, </w:t>
       </w:r>
       <w:r>
@@ -1370,8 +1382,6 @@
         </w:rPr>
         <w:t>Alex</w:t>
       </w:r>
-      <w:bookmarkStart w:id="0" w:name="_GoBack"/>
-      <w:bookmarkEnd w:id="0"/>
       <w:r>
         <w:rPr>
           <w:rFonts w:ascii="Helvetica Light" w:hAnsi="Helvetica Light"/>
@@ -1408,7 +1418,7 @@
 </file>
 
 <file path=word/numbering.xml><?xml version="1.0" encoding="utf-8"?>
-<w:numbering xmlns:wpc="http://schemas.microsoft.com/office/word/2010/wordprocessingCanvas" xmlns:cx="http://schemas.microsoft.com/office/drawing/2014/chartex" xmlns:cx1="http://schemas.microsoft.com/office/drawing/2015/9/8/chartex" xmlns:cx2="http://schemas.microsoft.com/office/drawing/2015/10/21/chartex" xmlns:cx3="http://schemas.microsoft.com/office/drawing/2016/5/9/chartex" xmlns:cx4="http://schemas.microsoft.com/office/drawing/2016/5/10/chartex" xmlns:cx5="http://schemas.microsoft.com/office/drawing/2016/5/11/chartex" xmlns:cx6="http://schemas.microsoft.com/office/drawing/2016/5/12/chartex" xmlns:cx7="http://schemas.microsoft.com/office/drawing/2016/5/13/chartex" xmlns:cx8="http://schemas.microsoft.com/office/drawing/2016/5/14/chartex" xmlns:mc="http://schemas.openxmlformats.org/markup-compatibility/2006" xmlns:aink="http://schemas.microsoft.com/office/drawing/2016/ink" xmlns:am3d="http://schemas.microsoft.com/office/drawing/2017/model3d" xmlns:o="urn:schemas-microsoft-com:office:office" xmlns:r="http://schemas.openxmlformats.org/officeDocument/2006/relationships" xmlns:m="http://schemas.openxmlformats.org/officeDocument/2006/math" xmlns:v="urn:schemas-microsoft-com:vml" xmlns:wp14="http://schemas.microsoft.com/office/word/2010/wordprocessingDrawing" xmlns:wp="http://schemas.openxmlformats.org/drawingml/2006/wordprocessingDrawing" xmlns:w10="urn:schemas-microsoft-com:office:word" xmlns:w="http://schemas.openxmlformats.org/wordprocessingml/2006/main" xmlns:w14="http://schemas.microsoft.com/office/word/2010/wordml" xmlns:w15="http://schemas.microsoft.com/office/word/2012/wordml" xmlns:w16cid="http://schemas.microsoft.com/office/word/2016/wordml/cid" xmlns:w16se="http://schemas.microsoft.com/office/word/2015/wordml/symex" xmlns:wpg="http://schemas.microsoft.com/office/word/2010/wordprocessingGroup" xmlns:wpi="http://schemas.microsoft.com/office/word/2010/wordprocessingInk" xmlns:wne="http://schemas.microsoft.com/office/word/2006/wordml" xmlns:wps="http://schemas.microsoft.com/office/word/2010/wordprocessingShape" mc:Ignorable="w14 w15 w16se w16cid wp14">
+<w:numbering xmlns:wpc="http://schemas.microsoft.com/office/word/2010/wordprocessingCanvas" xmlns:cx="http://schemas.microsoft.com/office/drawing/2014/chartex" xmlns:cx1="http://schemas.microsoft.com/office/drawing/2015/9/8/chartex" xmlns:cx2="http://schemas.microsoft.com/office/drawing/2015/10/21/chartex" xmlns:cx3="http://schemas.microsoft.com/office/drawing/2016/5/9/chartex" xmlns:cx4="http://schemas.microsoft.com/office/drawing/2016/5/10/chartex" xmlns:cx5="http://schemas.microsoft.com/office/drawing/2016/5/11/chartex" xmlns:cx6="http://schemas.microsoft.com/office/drawing/2016/5/12/chartex" xmlns:cx7="http://schemas.microsoft.com/office/drawing/2016/5/13/chartex" xmlns:cx8="http://schemas.microsoft.com/office/drawing/2016/5/14/chartex" xmlns:mc="http://schemas.openxmlformats.org/markup-compatibility/2006" xmlns:aink="http://schemas.microsoft.com/office/drawing/2016/ink" xmlns:am3d="http://schemas.microsoft.com/office/drawing/2017/model3d" xmlns:o="urn:schemas-microsoft-com:office:office" xmlns:r="http://schemas.openxmlformats.org/officeDocument/2006/relationships" xmlns:m="http://schemas.openxmlformats.org/officeDocument/2006/math" xmlns:v="urn:schemas-microsoft-com:vml" xmlns:wp14="http://schemas.microsoft.com/office/word/2010/wordprocessingDrawing" xmlns:wp="http://schemas.openxmlformats.org/drawingml/2006/wordprocessingDrawing" xmlns:w10="urn:schemas-microsoft-com:office:word" xmlns:w="http://schemas.openxmlformats.org/wordprocessingml/2006/main" xmlns:w14="http://schemas.microsoft.com/office/word/2010/wordml" xmlns:w15="http://schemas.microsoft.com/office/word/2012/wordml" xmlns:w16cex="http://schemas.microsoft.com/office/word/2018/wordml/cex" xmlns:w16cid="http://schemas.microsoft.com/office/word/2016/wordml/cid" xmlns:w16="http://schemas.microsoft.com/office/word/2018/wordml" xmlns:w16sdtdh="http://schemas.microsoft.com/office/word/2020/wordml/sdtdatahash" xmlns:w16se="http://schemas.microsoft.com/office/word/2015/wordml/symex" xmlns:wpg="http://schemas.microsoft.com/office/word/2010/wordprocessingGroup" xmlns:wpi="http://schemas.microsoft.com/office/word/2010/wordprocessingInk" xmlns:wne="http://schemas.microsoft.com/office/word/2006/wordml" xmlns:wps="http://schemas.microsoft.com/office/word/2010/wordprocessingShape" mc:Ignorable="w14 w15 w16se w16cid w16 w16cex w16sdtdh wp14">
   <w:abstractNum w:abstractNumId="0" w15:restartNumberingAfterBreak="0">
     <w:nsid w:val="00340353"/>
     <w:multiLevelType w:val="hybridMultilevel"/>
@@ -2220,7 +2230,7 @@
 </file>
 
 <file path=word/styles.xml><?xml version="1.0" encoding="utf-8"?>
-<w:styles xmlns:mc="http://schemas.openxmlformats.org/markup-compatibility/2006" xmlns:r="http://schemas.openxmlformats.org/officeDocument/2006/relationships" xmlns:w="http://schemas.openxmlformats.org/wordprocessingml/2006/main" xmlns:w14="http://schemas.microsoft.com/office/word/2010/wordml" xmlns:w15="http://schemas.microsoft.com/office/word/2012/wordml" xmlns:w16cid="http://schemas.microsoft.com/office/word/2016/wordml/cid" xmlns:w16se="http://schemas.microsoft.com/office/word/2015/wordml/symex" mc:Ignorable="w14 w15 w16se w16cid">
+<w:styles xmlns:mc="http://schemas.openxmlformats.org/markup-compatibility/2006" xmlns:r="http://schemas.openxmlformats.org/officeDocument/2006/relationships" xmlns:w="http://schemas.openxmlformats.org/wordprocessingml/2006/main" xmlns:w14="http://schemas.microsoft.com/office/word/2010/wordml" xmlns:w15="http://schemas.microsoft.com/office/word/2012/wordml" xmlns:w16cex="http://schemas.microsoft.com/office/word/2018/wordml/cex" xmlns:w16cid="http://schemas.microsoft.com/office/word/2016/wordml/cid" xmlns:w16="http://schemas.microsoft.com/office/word/2018/wordml" xmlns:w16sdtdh="http://schemas.microsoft.com/office/word/2020/wordml/sdtdatahash" xmlns:w16se="http://schemas.microsoft.com/office/word/2015/wordml/symex" mc:Ignorable="w14 w15 w16se w16cid w16 w16cex w16sdtdh">
   <w:docDefaults>
     <w:rPrDefault>
       <w:rPr>
@@ -2232,7 +2242,7 @@
     </w:rPrDefault>
     <w:pPrDefault/>
   </w:docDefaults>
-  <w:latentStyles w:defLockedState="0" w:defUIPriority="99" w:defSemiHidden="0" w:defUnhideWhenUsed="0" w:defQFormat="0" w:count="375">
+  <w:latentStyles w:defLockedState="0" w:defUIPriority="99" w:defSemiHidden="0" w:defUnhideWhenUsed="0" w:defQFormat="0" w:count="376">
     <w:lsdException w:name="Normal" w:uiPriority="0" w:qFormat="1"/>
     <w:lsdException w:name="heading 1" w:uiPriority="9" w:qFormat="1"/>
     <w:lsdException w:name="heading 2" w:semiHidden="1" w:uiPriority="9" w:unhideWhenUsed="1" w:qFormat="1"/>
@@ -2608,6 +2618,7 @@
     <w:lsdException w:name="Smart Hyperlink" w:semiHidden="1" w:unhideWhenUsed="1"/>
     <w:lsdException w:name="Hashtag" w:semiHidden="1" w:unhideWhenUsed="1"/>
     <w:lsdException w:name="Unresolved Mention" w:semiHidden="1" w:unhideWhenUsed="1"/>
+    <w:lsdException w:name="Smart Link" w:semiHidden="1" w:unhideWhenUsed="1"/>
   </w:latentStyles>
   <w:style w:type="paragraph" w:default="1" w:styleId="Normal">
     <w:name w:val="Normal"/>

</xml_diff>

<commit_message>
DDM (tut E) revised & tested
</commit_message>
<xml_diff>
--- a/CPCZurich2022_TutorialC_ActiveInference_pymdp_InstallationGuide.docx
+++ b/CPCZurich2022_TutorialC_ActiveInference_pymdp_InstallationGuide.docx
@@ -287,6 +287,57 @@
         </w:rPr>
         <w:t xml:space="preserve">) </w:t>
       </w:r>
+    </w:p>
+    <w:p>
+      <w:pPr>
+        <w:spacing w:line="360" w:lineRule="auto"/>
+        <w:jc w:val="both"/>
+        <w:rPr>
+          <w:rFonts w:ascii="Helvetica Light" w:hAnsi="Helvetica Light"/>
+          <w:lang w:val="de-DE"/>
+        </w:rPr>
+      </w:pPr>
+      <w:r>
+        <w:rPr>
+          <w:rFonts w:ascii="Helvetica Light" w:hAnsi="Helvetica Light"/>
+          <w:lang w:val="de-DE"/>
+        </w:rPr>
+        <w:t xml:space="preserve">Computational </w:t>
+      </w:r>
+      <w:proofErr w:type="spellStart"/>
+      <w:r>
+        <w:rPr>
+          <w:rFonts w:ascii="Helvetica Light" w:hAnsi="Helvetica Light"/>
+          <w:lang w:val="de-DE"/>
+        </w:rPr>
+        <w:t>Psychiatry</w:t>
+      </w:r>
+      <w:proofErr w:type="spellEnd"/>
+      <w:r>
+        <w:rPr>
+          <w:rFonts w:ascii="Helvetica Light" w:hAnsi="Helvetica Light"/>
+          <w:lang w:val="de-DE"/>
+        </w:rPr>
+        <w:t xml:space="preserve"> Course 2022, </w:t>
+      </w:r>
+      <w:proofErr w:type="spellStart"/>
+      <w:r>
+        <w:rPr>
+          <w:rFonts w:ascii="Helvetica Light" w:hAnsi="Helvetica Light"/>
+          <w:lang w:val="de-DE"/>
+        </w:rPr>
+        <w:t>Zurich</w:t>
+      </w:r>
+      <w:proofErr w:type="spellEnd"/>
+      <w:r>
+        <w:rPr>
+          <w:rFonts w:ascii="Helvetica Light" w:hAnsi="Helvetica Light"/>
+          <w:lang w:val="de-DE"/>
+        </w:rPr>
+        <w:t>, Switzerland</w:t>
+      </w:r>
+      <w:bookmarkStart w:id="0" w:name="_GoBack"/>
+      <w:bookmarkEnd w:id="0"/>
     </w:p>
     <w:p>
       <w:pPr>
@@ -432,8 +483,6 @@
         </w:rPr>
         <w:t xml:space="preserve">You can think of </w:t>
       </w:r>
-      <w:bookmarkStart w:id="0" w:name="_GoBack"/>
-      <w:bookmarkEnd w:id="0"/>
       <w:proofErr w:type="spellStart"/>
       <w:r>
         <w:rPr>

</xml_diff>